<commit_message>
Just an update 2
</commit_message>
<xml_diff>
--- a/Notes_taken.docx
+++ b/Notes_taken.docx
@@ -49,7 +49,13 @@
         <w:jc w:val="both"/>
       </w:pPr>
       <w:r>
-        <w:t>A PIG is a crucial part of a pipeline system, primarily a pipeline system with a lengthy distance. Large pipeline systems mainly use steel and ductile iron to distribute water supply to a sub-pipeline system. Steel and ductile iron are prone to corrosion due to not receiving any protection from material coating, or the coating layer fading over time due to the acidic traits of water in some of Indonesia’s regions, such as Riau. Another example of pipeline failure is the fracture of pipes due to natural causes or errors made by construction workers, such as mistakes during ground excavation which might` lead to initially small fractures. These fractures might swell over time, leading to the failure of the pipeline water transport.</w:t>
+        <w:t>A PIG is a crucial part of a pipeline system, primarily a pipeline system with a lengthy distance. Large pipeline systems mainly use steel and ductile iron to distribute water supply to a sub-pipeline system. Steel and ductile iron are prone to corrosion due to not receiving any protection from material coating, or the coating layer fading over time due to the acidic traits of water in some of Indonesia’s regions, such as Riau. Another example of pipeline failure is the fracture of pipes due to natural causes or errors made by construction workers, such as mistakes during ground excavation which might</w:t>
+      </w:r>
+      <w:r>
+        <w:t>’</w:t>
+      </w:r>
+      <w:r>
+        <w:t xml:space="preserve"> lead to initially small fractures. These fractures might swell over time, leading to the failure of the pipeline water transport.</w:t>
       </w:r>
     </w:p>
     <w:p>
@@ -137,7 +143,7 @@
       <w:r>
         <w:br/>
       </w:r>
-      <w:hyperlink r:id="rId6" w:history="1">
+      <w:hyperlink r:id="rId7" w:history="1">
         <w:r>
           <w:rPr>
             <w:rStyle w:val="Hyperlink"/>
@@ -153,7 +159,7 @@
       <w:pPr>
         <w:jc w:val="both"/>
       </w:pPr>
-      <w:hyperlink r:id="rId7" w:history="1">
+      <w:hyperlink r:id="rId8" w:history="1">
         <w:r>
           <w:rPr>
             <w:rStyle w:val="Hyperlink"/>
@@ -169,7 +175,7 @@
       <w:pPr>
         <w:jc w:val="both"/>
       </w:pPr>
-      <w:hyperlink r:id="rId8" w:history="1">
+      <w:hyperlink r:id="rId9" w:history="1">
         <w:r>
           <w:rPr>
             <w:rStyle w:val="Hyperlink"/>
@@ -199,7 +205,7 @@
       <w:pPr>
         <w:jc w:val="both"/>
       </w:pPr>
-      <w:hyperlink r:id="rId9" w:history="1">
+      <w:hyperlink r:id="rId10" w:history="1">
         <w:r>
           <w:rPr>
             <w:rStyle w:val="Hyperlink"/>
@@ -215,7 +221,7 @@
       <w:pPr>
         <w:jc w:val="both"/>
       </w:pPr>
-      <w:hyperlink r:id="rId10" w:history="1">
+      <w:hyperlink r:id="rId11" w:history="1">
         <w:r>
           <w:rPr>
             <w:rStyle w:val="Hyperlink"/>
@@ -267,7 +273,15 @@
         <w:jc w:val="both"/>
       </w:pPr>
       <w:r>
-        <w:t xml:space="preserve">The PIG will be constructed of two parts, assume that the design is symmetrical. These two parts will be connected with a pin joint. The PIG parts </w:t>
+        <w:t xml:space="preserve">The PIG will be constructed of two parts, assume that the design is symmetrical. These two parts will </w:t>
+      </w:r>
+      <w:proofErr w:type="gramStart"/>
+      <w:r>
+        <w:t>be connected with</w:t>
+      </w:r>
+      <w:proofErr w:type="gramEnd"/>
+      <w:r>
+        <w:t xml:space="preserve"> a pin joint. The PIG parts </w:t>
       </w:r>
       <w:r>
         <w:t>are</w:t>
@@ -558,7 +572,7 @@
                     </pic:cNvPicPr>
                   </pic:nvPicPr>
                   <pic:blipFill>
-                    <a:blip r:embed="rId11" cstate="print">
+                    <a:blip r:embed="rId12" cstate="print">
                       <a:extLst>
                         <a:ext uri="{28A0092B-C50C-407E-A947-70E740481C1C}">
                           <a14:useLocalDpi xmlns:a14="http://schemas.microsoft.com/office/drawing/2010/main" val="0"/>
@@ -611,7 +625,7 @@
                     </pic:cNvPicPr>
                   </pic:nvPicPr>
                   <pic:blipFill>
-                    <a:blip r:embed="rId12" cstate="print">
+                    <a:blip r:embed="rId13" cstate="print">
                       <a:extLst>
                         <a:ext uri="{28A0092B-C50C-407E-A947-70E740481C1C}">
                           <a14:useLocalDpi xmlns:a14="http://schemas.microsoft.com/office/drawing/2010/main" val="0"/>
@@ -669,7 +683,7 @@
                     </pic:cNvPicPr>
                   </pic:nvPicPr>
                   <pic:blipFill>
-                    <a:blip r:embed="rId13">
+                    <a:blip r:embed="rId14">
                       <a:extLst>
                         <a:ext uri="{28A0092B-C50C-407E-A947-70E740481C1C}">
                           <a14:useLocalDpi xmlns:a14="http://schemas.microsoft.com/office/drawing/2010/main" val="0"/>
@@ -1172,7 +1186,7 @@
                     <pic:cNvPicPr/>
                   </pic:nvPicPr>
                   <pic:blipFill>
-                    <a:blip r:embed="rId14" cstate="print">
+                    <a:blip r:embed="rId15" cstate="print">
                       <a:extLst>
                         <a:ext uri="{28A0092B-C50C-407E-A947-70E740481C1C}">
                           <a14:useLocalDpi xmlns:a14="http://schemas.microsoft.com/office/drawing/2010/main" val="0"/>
@@ -1644,7 +1658,7 @@
                     <pic:cNvPicPr/>
                   </pic:nvPicPr>
                   <pic:blipFill>
-                    <a:blip r:embed="rId15"/>
+                    <a:blip r:embed="rId16"/>
                     <a:stretch>
                       <a:fillRect/>
                     </a:stretch>
@@ -1674,7 +1688,7 @@
       </w:r>
     </w:p>
     <w:p>
-      <w:hyperlink r:id="rId16" w:history="1">
+      <w:hyperlink r:id="rId17" w:history="1">
         <w:r>
           <w:rPr>
             <w:rStyle w:val="Hyperlink"/>
@@ -1805,7 +1819,7 @@
       <w:r>
         <w:t xml:space="preserve"> of the object tracking is available in: </w:t>
       </w:r>
-      <w:hyperlink r:id="rId17" w:history="1">
+      <w:hyperlink r:id="rId18" w:history="1">
         <w:r>
           <w:rPr>
             <w:rStyle w:val="Hyperlink"/>
@@ -1844,7 +1858,7 @@
                     <pic:cNvPicPr/>
                   </pic:nvPicPr>
                   <pic:blipFill>
-                    <a:blip r:embed="rId18"/>
+                    <a:blip r:embed="rId19"/>
                     <a:stretch>
                       <a:fillRect/>
                     </a:stretch>
@@ -1937,8 +1951,13 @@
         <w:t>pipe,</w:t>
       </w:r>
       <w:r>
-        <w:t xml:space="preserve"> but the platform could also accommodate bend pipes</w:t>
-      </w:r>
+        <w:t xml:space="preserve"> but the platform could also accommodate bend </w:t>
+      </w:r>
+      <w:proofErr w:type="gramStart"/>
+      <w:r>
+        <w:t>pipes</w:t>
+      </w:r>
+      <w:proofErr w:type="gramEnd"/>
     </w:p>
     <w:p/>
     <w:p>
@@ -1965,7 +1984,7 @@
                     <pic:cNvPicPr/>
                   </pic:nvPicPr>
                   <pic:blipFill>
-                    <a:blip r:embed="rId19"/>
+                    <a:blip r:embed="rId20"/>
                     <a:stretch>
                       <a:fillRect/>
                     </a:stretch>
@@ -2008,7 +2027,7 @@
                     <pic:cNvPicPr/>
                   </pic:nvPicPr>
                   <pic:blipFill>
-                    <a:blip r:embed="rId20"/>
+                    <a:blip r:embed="rId21"/>
                     <a:stretch>
                       <a:fillRect/>
                     </a:stretch>
@@ -2303,30 +2322,83 @@
           <w:szCs w:val="28"/>
         </w:rPr>
         <w:lastRenderedPageBreak/>
-        <w:t xml:space="preserve">Electronic items need to be </w:t>
-      </w:r>
-      <w:r>
+        <w:drawing>
+          <wp:inline distT="0" distB="0" distL="0" distR="0" wp14:anchorId="1DDBAFA4" wp14:editId="1268F93B">
+            <wp:extent cx="5731510" cy="1565910"/>
+            <wp:effectExtent l="0" t="0" r="2540" b="0"/>
+            <wp:docPr id="1431998572" name="Picture 1" descr="A diagram of a flow rate sensor&#10;&#10;Description automatically generated"/>
+            <wp:cNvGraphicFramePr>
+              <a:graphicFrameLocks xmlns:a="http://schemas.openxmlformats.org/drawingml/2006/main" noChangeAspect="1"/>
+            </wp:cNvGraphicFramePr>
+            <a:graphic xmlns:a="http://schemas.openxmlformats.org/drawingml/2006/main">
+              <a:graphicData uri="http://schemas.openxmlformats.org/drawingml/2006/picture">
+                <pic:pic xmlns:pic="http://schemas.openxmlformats.org/drawingml/2006/picture">
+                  <pic:nvPicPr>
+                    <pic:cNvPr id="1431998572" name="Picture 1" descr="A diagram of a flow rate sensor&#10;&#10;Description automatically generated"/>
+                    <pic:cNvPicPr/>
+                  </pic:nvPicPr>
+                  <pic:blipFill>
+                    <a:blip r:embed="rId22"/>
+                    <a:stretch>
+                      <a:fillRect/>
+                    </a:stretch>
+                  </pic:blipFill>
+                  <pic:spPr>
+                    <a:xfrm>
+                      <a:off x="0" y="0"/>
+                      <a:ext cx="5731510" cy="1565910"/>
+                    </a:xfrm>
+                    <a:prstGeom prst="rect">
+                      <a:avLst/>
+                    </a:prstGeom>
+                  </pic:spPr>
+                </pic:pic>
+              </a:graphicData>
+            </a:graphic>
+          </wp:inline>
+        </w:drawing>
+      </w:r>
+    </w:p>
+    <w:p>
+      <w:pPr>
         <w:rPr>
           <w:b/>
           <w:bCs/>
           <w:sz w:val="28"/>
           <w:szCs w:val="28"/>
         </w:rPr>
-        <w:t xml:space="preserve">used </w:t>
-      </w:r>
-    </w:p>
-    <w:p>
+      </w:pPr>
       <w:r>
         <w:rPr>
           <w:b/>
           <w:bCs/>
+          <w:sz w:val="28"/>
+          <w:szCs w:val="28"/>
+        </w:rPr>
+        <w:t xml:space="preserve">Electronic items need to be </w:t>
+      </w:r>
+      <w:r>
+        <w:rPr>
+          <w:b/>
+          <w:bCs/>
+          <w:sz w:val="28"/>
+          <w:szCs w:val="28"/>
+        </w:rPr>
+        <w:t>used.</w:t>
+      </w:r>
+    </w:p>
+    <w:p>
+      <w:r>
+        <w:rPr>
+          <w:b/>
+          <w:bCs/>
         </w:rPr>
         <w:t>DC water Pump</w:t>
       </w:r>
       <w:r>
         <w:t xml:space="preserve">: </w:t>
       </w:r>
-      <w:hyperlink r:id="rId21" w:history="1">
+      <w:hyperlink r:id="rId23" w:history="1">
         <w:r>
           <w:rPr>
             <w:rStyle w:val="Hyperlink"/>
@@ -2361,7 +2433,7 @@
       <w:r>
         <w:t xml:space="preserve">: </w:t>
       </w:r>
-      <w:hyperlink r:id="rId22" w:history="1">
+      <w:hyperlink r:id="rId24" w:history="1">
         <w:r>
           <w:rPr>
             <w:rStyle w:val="Hyperlink"/>
@@ -2396,7 +2468,7 @@
       <w:r>
         <w:t xml:space="preserve">: </w:t>
       </w:r>
-      <w:hyperlink r:id="rId23" w:history="1">
+      <w:hyperlink r:id="rId25" w:history="1">
         <w:r>
           <w:rPr>
             <w:rStyle w:val="Hyperlink"/>
@@ -2414,32 +2486,70 @@
           <w:b/>
           <w:bCs/>
         </w:rPr>
-        <w:t>Picoscope</w:t>
-      </w:r>
+        <w:t>Flow Rate Sensor:</w:t>
+      </w:r>
+      <w:r>
+        <w:t xml:space="preserve"> </w:t>
+      </w:r>
+      <w:hyperlink r:id="rId26" w:history="1">
+        <w:r>
+          <w:rPr>
+            <w:rStyle w:val="Hyperlink"/>
+          </w:rPr>
+          <w:t>https://www.amazon.nl/-/en/Counter-Sensor-Control-Flowmeter-DC3-24V/dp/B091FPZC92/ref=sr_1_16?crid=2F41XZFPGVJ1B&amp;keywords=Flow+meter&amp;qid=1696488607&amp;sprefix=flow+meter%2Caps%2C70&amp;sr=8-16</w:t>
+        </w:r>
+      </w:hyperlink>
+      <w:r>
+        <w:t xml:space="preserve"> </w:t>
+      </w:r>
+    </w:p>
+    <w:p>
+      <w:proofErr w:type="spellStart"/>
       <w:r>
         <w:rPr>
           <w:b/>
           <w:bCs/>
         </w:rPr>
-        <w:t xml:space="preserve">: </w:t>
-      </w:r>
-      <w:r>
-        <w:t xml:space="preserve">Ruix’s </w:t>
-      </w:r>
-    </w:p>
-    <w:p>
+        <w:t>Picoscope</w:t>
+      </w:r>
+      <w:proofErr w:type="spellEnd"/>
       <w:r>
         <w:rPr>
           <w:b/>
           <w:bCs/>
         </w:rPr>
+        <w:t xml:space="preserve">: </w:t>
+      </w:r>
+      <w:proofErr w:type="spellStart"/>
+      <w:r>
+        <w:t>Ruix’s</w:t>
+      </w:r>
+      <w:proofErr w:type="spellEnd"/>
+      <w:r>
+        <w:t xml:space="preserve"> </w:t>
+      </w:r>
+    </w:p>
+    <w:p>
+      <w:r>
+        <w:rPr>
+          <w:b/>
+          <w:bCs/>
+        </w:rPr>
         <w:t>Coaxial cables</w:t>
       </w:r>
       <w:r>
         <w:t>:</w:t>
       </w:r>
       <w:r>
-        <w:t xml:space="preserve"> Ruix’s </w:t>
+        <w:t xml:space="preserve"> </w:t>
+      </w:r>
+      <w:proofErr w:type="spellStart"/>
+      <w:r>
+        <w:t>Ruix’s</w:t>
+      </w:r>
+      <w:proofErr w:type="spellEnd"/>
+      <w:r>
+        <w:t xml:space="preserve"> </w:t>
       </w:r>
     </w:p>
     <w:p/>
@@ -2454,14 +2564,6 @@
     <w:p/>
     <w:p/>
     <w:p/>
-    <w:p/>
-    <w:p/>
-    <w:p/>
-    <w:p/>
-    <w:p/>
-    <w:p/>
-    <w:p/>
-    <w:p/>
     <w:p>
       <w:pPr>
         <w:rPr>
@@ -2479,8 +2581,19 @@
           <w:szCs w:val="28"/>
         </w:rPr>
         <w:lastRenderedPageBreak/>
-        <w:t>Kalman Filter to estimate the position</w:t>
-      </w:r>
+        <w:t xml:space="preserve">Kalman Filter to estimate the </w:t>
+      </w:r>
+      <w:proofErr w:type="gramStart"/>
+      <w:r>
+        <w:rPr>
+          <w:b/>
+          <w:bCs/>
+          <w:sz w:val="28"/>
+          <w:szCs w:val="28"/>
+        </w:rPr>
+        <w:t>position</w:t>
+      </w:r>
+      <w:proofErr w:type="gramEnd"/>
     </w:p>
     <w:p>
       <w:pPr>
@@ -2514,13 +2627,11 @@
         <w:t>This is a</w:t>
       </w:r>
       <w:r>
-        <w:t xml:space="preserve"> hypothetical linear relationship between the position of the Pig and the electrical impedance measured within the system</w:t>
-      </w:r>
-    </w:p>
-    <w:p>
-      <w:pPr>
-        <w:jc w:val="both"/>
-      </w:pPr>
+        <w:t xml:space="preserve"> hypothetical linear relationship between the position of the Pig and the electrical impedance measured within the </w:t>
+      </w:r>
+      <w:r>
+        <w:t>system.</w:t>
+      </w:r>
     </w:p>
     <w:p>
       <w:pPr>
@@ -2541,28 +2652,88 @@
         <w:t>PIG</w:t>
       </w:r>
       <w:r>
-        <w:t xml:space="preserve"> and measured impedance, described by coefficients `a` and `b`.</w:t>
-      </w:r>
-    </w:p>
-    <w:p>
-      <w:pPr>
-        <w:jc w:val="both"/>
-      </w:pPr>
-    </w:p>
-    <w:p>
-      <w:pPr>
-        <w:jc w:val="both"/>
-      </w:pPr>
-      <w:r>
-        <w:t>True positions of the Pig are synthetically created to simulate its movement through the pipe. From this, "true" impedance values (`Z_true`) are computed, and then noisy measurements (`Z_meas`) are simulated by adding random noise to `Z_true</w:t>
-      </w:r>
-    </w:p>
-    <w:p>
-      <w:pPr>
-        <w:jc w:val="both"/>
-      </w:pPr>
-      <w:r>
-        <w:t xml:space="preserve">The Kalman Filter is applied iteratively, estimating the </w:t>
+        <w:t xml:space="preserve"> and measured impedance, described by coefficients </w:t>
+      </w:r>
+      <w:r>
+        <w:t>‘</w:t>
+      </w:r>
+      <w:r>
+        <w:t>a</w:t>
+      </w:r>
+      <w:r>
+        <w:t>’</w:t>
+      </w:r>
+      <w:r>
+        <w:t xml:space="preserve"> and </w:t>
+      </w:r>
+      <w:r>
+        <w:t>‘</w:t>
+      </w:r>
+      <w:r>
+        <w:t>b</w:t>
+      </w:r>
+      <w:r>
+        <w:t>’</w:t>
+      </w:r>
+      <w:r>
+        <w:t>.</w:t>
+      </w:r>
+    </w:p>
+    <w:p>
+      <w:pPr>
+        <w:jc w:val="both"/>
+      </w:pPr>
+      <w:r>
+        <w:t>True positions of the Pig are synthetically created to simulate its movement through the pipe. From this, "true" impedance values (</w:t>
+      </w:r>
+      <w:r>
+        <w:t>‘</w:t>
+      </w:r>
+      <w:proofErr w:type="spellStart"/>
+      <w:r>
+        <w:t>Z_true</w:t>
+      </w:r>
+      <w:proofErr w:type="spellEnd"/>
+      <w:r>
+        <w:t>’</w:t>
+      </w:r>
+      <w:r>
+        <w:t>) are computed, and then noisy measurements (</w:t>
+      </w:r>
+      <w:r>
+        <w:t>‘</w:t>
+      </w:r>
+      <w:proofErr w:type="spellStart"/>
+      <w:r>
+        <w:t>Z_meas</w:t>
+      </w:r>
+      <w:proofErr w:type="spellEnd"/>
+      <w:r>
+        <w:t>’</w:t>
+      </w:r>
+      <w:r>
+        <w:t xml:space="preserve">) are simulated by adding random noise to </w:t>
+      </w:r>
+      <w:r>
+        <w:t>‘</w:t>
+      </w:r>
+      <w:proofErr w:type="spellStart"/>
+      <w:r>
+        <w:t>Z_</w:t>
+      </w:r>
+      <w:proofErr w:type="gramStart"/>
+      <w:r>
+        <w:t>true</w:t>
+      </w:r>
+      <w:proofErr w:type="spellEnd"/>
+      <w:proofErr w:type="gramEnd"/>
+    </w:p>
+    <w:p>
+      <w:pPr>
+        <w:jc w:val="both"/>
+      </w:pPr>
+      <w:r>
+        <w:t xml:space="preserve">Kalman Filter applied iteratively, estimating the </w:t>
       </w:r>
       <w:r>
         <w:t>PIG’s</w:t>
@@ -2594,7 +2765,7 @@
                     </pic:cNvPicPr>
                   </pic:nvPicPr>
                   <pic:blipFill>
-                    <a:blip r:embed="rId24" cstate="print">
+                    <a:blip r:embed="rId27" cstate="print">
                       <a:extLst>
                         <a:ext uri="{28A0092B-C50C-407E-A947-70E740481C1C}">
                           <a14:useLocalDpi xmlns:a14="http://schemas.microsoft.com/office/drawing/2010/main" val="0"/>
@@ -2626,6 +2797,81 @@
         </w:drawing>
       </w:r>
     </w:p>
+    <w:p>
+      <w:pPr>
+        <w:jc w:val="both"/>
+      </w:pPr>
+      <w:r>
+        <w:rPr>
+          <w:b/>
+          <w:bCs/>
+        </w:rPr>
+        <w:t>High Q</w:t>
+      </w:r>
+      <w:r>
+        <w:t>: The filter will rely less on its own predictions and more on the measurements.</w:t>
+      </w:r>
+    </w:p>
+    <w:p>
+      <w:pPr>
+        <w:jc w:val="both"/>
+      </w:pPr>
+      <w:r>
+        <w:rPr>
+          <w:b/>
+          <w:bCs/>
+        </w:rPr>
+        <w:t>Low Q</w:t>
+      </w:r>
+      <w:r>
+        <w:t>: The filter will trust its predictions more and weigh the measurements less.</w:t>
+      </w:r>
+    </w:p>
+    <w:p>
+      <w:pPr>
+        <w:jc w:val="both"/>
+      </w:pPr>
+      <w:r>
+        <w:rPr>
+          <w:b/>
+          <w:bCs/>
+        </w:rPr>
+        <w:t xml:space="preserve">High </w:t>
+      </w:r>
+      <w:r>
+        <w:rPr>
+          <w:b/>
+          <w:bCs/>
+        </w:rPr>
+        <w:t>R</w:t>
+      </w:r>
+      <w:r>
+        <w:t>: The filter will smooth out the measurements more, potentially neglecting abrupt real changes in the state.</w:t>
+      </w:r>
+    </w:p>
+    <w:p>
+      <w:pPr>
+        <w:jc w:val="both"/>
+      </w:pPr>
+      <w:r>
+        <w:rPr>
+          <w:b/>
+          <w:bCs/>
+        </w:rPr>
+        <w:t xml:space="preserve">Low </w:t>
+      </w:r>
+      <w:r>
+        <w:rPr>
+          <w:rFonts w:cstheme="minorHAnsi"/>
+          <w:b/>
+          <w:bCs/>
+        </w:rPr>
+        <w:t>R</w:t>
+      </w:r>
+      <w:r>
+        <w:t>: The filter will be more sensitive to the measurements, possibly introducing more noise into the estimate.</w:t>
+      </w:r>
+    </w:p>
     <w:p/>
     <w:sectPr>
       <w:pgSz w:w="11906" w:h="16838"/>
@@ -2685,6 +2931,315 @@
     </w:p>
   </w:footnote>
 </w:footnotes>
+</file>
+
+<file path=word/numbering.xml><?xml version="1.0" encoding="utf-8"?>
+<w:numbering xmlns:wpc="http://schemas.microsoft.com/office/word/2010/wordprocessingCanvas" xmlns:cx="http://schemas.microsoft.com/office/drawing/2014/chartex" xmlns:cx1="http://schemas.microsoft.com/office/drawing/2015/9/8/chartex" xmlns:cx2="http://schemas.microsoft.com/office/drawing/2015/10/21/chartex" xmlns:cx3="http://schemas.microsoft.com/office/drawing/2016/5/9/chartex" xmlns:cx4="http://schemas.microsoft.com/office/drawing/2016/5/10/chartex" xmlns:cx5="http://schemas.microsoft.com/office/drawing/2016/5/11/chartex" xmlns:cx6="http://schemas.microsoft.com/office/drawing/2016/5/12/chartex" xmlns:cx7="http://schemas.microsoft.com/office/drawing/2016/5/13/chartex" xmlns:cx8="http://schemas.microsoft.com/office/drawing/2016/5/14/chartex" xmlns:mc="http://schemas.openxmlformats.org/markup-compatibility/2006" xmlns:aink="http://schemas.microsoft.com/office/drawing/2016/ink" xmlns:am3d="http://schemas.microsoft.com/office/drawing/2017/model3d" xmlns:o="urn:schemas-microsoft-com:office:office" xmlns:oel="http://schemas.microsoft.com/office/2019/extlst" xmlns:r="http://schemas.openxmlformats.org/officeDocument/2006/relationships" xmlns:m="http://schemas.openxmlformats.org/officeDocument/2006/math" xmlns:v="urn:schemas-microsoft-com:vml" xmlns:wp14="http://schemas.microsoft.com/office/word/2010/wordprocessingDrawing" xmlns:wp="http://schemas.openxmlformats.org/drawingml/2006/wordprocessingDrawing" xmlns:w10="urn:schemas-microsoft-com:office:word" xmlns:w="http://schemas.openxmlformats.org/wordprocessingml/2006/main" xmlns:w14="http://schemas.microsoft.com/office/word/2010/wordml" xmlns:w15="http://schemas.microsoft.com/office/word/2012/wordml" xmlns:w16cex="http://schemas.microsoft.com/office/word/2018/wordml/cex" xmlns:w16cid="http://schemas.microsoft.com/office/word/2016/wordml/cid" xmlns:w16="http://schemas.microsoft.com/office/word/2018/wordml" xmlns:w16sdtdh="http://schemas.microsoft.com/office/word/2020/wordml/sdtdatahash" xmlns:w16se="http://schemas.microsoft.com/office/word/2015/wordml/symex" xmlns:wpg="http://schemas.microsoft.com/office/word/2010/wordprocessingGroup" xmlns:wpi="http://schemas.microsoft.com/office/word/2010/wordprocessingInk" xmlns:wne="http://schemas.microsoft.com/office/word/2006/wordml" xmlns:wps="http://schemas.microsoft.com/office/word/2010/wordprocessingShape" mc:Ignorable="w14 w15 w16se w16cid w16 w16cex w16sdtdh wp14">
+  <w:abstractNum w:abstractNumId="0" w15:restartNumberingAfterBreak="0">
+    <w:nsid w:val="5BCF68C4"/>
+    <w:multiLevelType w:val="multilevel"/>
+    <w:tmpl w:val="E118D69C"/>
+    <w:lvl w:ilvl="0">
+      <w:start w:val="1"/>
+      <w:numFmt w:val="bullet"/>
+      <w:lvlText w:val=""/>
+      <w:lvlJc w:val="left"/>
+      <w:pPr>
+        <w:tabs>
+          <w:tab w:val="num" w:pos="720"/>
+        </w:tabs>
+        <w:ind w:left="720" w:hanging="360"/>
+      </w:pPr>
+      <w:rPr>
+        <w:rFonts w:ascii="Symbol" w:hAnsi="Symbol" w:hint="default"/>
+        <w:sz w:val="20"/>
+      </w:rPr>
+    </w:lvl>
+    <w:lvl w:ilvl="1" w:tentative="1">
+      <w:start w:val="1"/>
+      <w:numFmt w:val="bullet"/>
+      <w:lvlText w:val=""/>
+      <w:lvlJc w:val="left"/>
+      <w:pPr>
+        <w:tabs>
+          <w:tab w:val="num" w:pos="1440"/>
+        </w:tabs>
+        <w:ind w:left="1440" w:hanging="360"/>
+      </w:pPr>
+      <w:rPr>
+        <w:rFonts w:ascii="Symbol" w:hAnsi="Symbol" w:hint="default"/>
+        <w:sz w:val="20"/>
+      </w:rPr>
+    </w:lvl>
+    <w:lvl w:ilvl="2" w:tentative="1">
+      <w:start w:val="1"/>
+      <w:numFmt w:val="bullet"/>
+      <w:lvlText w:val=""/>
+      <w:lvlJc w:val="left"/>
+      <w:pPr>
+        <w:tabs>
+          <w:tab w:val="num" w:pos="2160"/>
+        </w:tabs>
+        <w:ind w:left="2160" w:hanging="360"/>
+      </w:pPr>
+      <w:rPr>
+        <w:rFonts w:ascii="Symbol" w:hAnsi="Symbol" w:hint="default"/>
+        <w:sz w:val="20"/>
+      </w:rPr>
+    </w:lvl>
+    <w:lvl w:ilvl="3" w:tentative="1">
+      <w:start w:val="1"/>
+      <w:numFmt w:val="bullet"/>
+      <w:lvlText w:val=""/>
+      <w:lvlJc w:val="left"/>
+      <w:pPr>
+        <w:tabs>
+          <w:tab w:val="num" w:pos="2880"/>
+        </w:tabs>
+        <w:ind w:left="2880" w:hanging="360"/>
+      </w:pPr>
+      <w:rPr>
+        <w:rFonts w:ascii="Symbol" w:hAnsi="Symbol" w:hint="default"/>
+        <w:sz w:val="20"/>
+      </w:rPr>
+    </w:lvl>
+    <w:lvl w:ilvl="4" w:tentative="1">
+      <w:start w:val="1"/>
+      <w:numFmt w:val="bullet"/>
+      <w:lvlText w:val=""/>
+      <w:lvlJc w:val="left"/>
+      <w:pPr>
+        <w:tabs>
+          <w:tab w:val="num" w:pos="3600"/>
+        </w:tabs>
+        <w:ind w:left="3600" w:hanging="360"/>
+      </w:pPr>
+      <w:rPr>
+        <w:rFonts w:ascii="Symbol" w:hAnsi="Symbol" w:hint="default"/>
+        <w:sz w:val="20"/>
+      </w:rPr>
+    </w:lvl>
+    <w:lvl w:ilvl="5" w:tentative="1">
+      <w:start w:val="1"/>
+      <w:numFmt w:val="bullet"/>
+      <w:lvlText w:val=""/>
+      <w:lvlJc w:val="left"/>
+      <w:pPr>
+        <w:tabs>
+          <w:tab w:val="num" w:pos="4320"/>
+        </w:tabs>
+        <w:ind w:left="4320" w:hanging="360"/>
+      </w:pPr>
+      <w:rPr>
+        <w:rFonts w:ascii="Symbol" w:hAnsi="Symbol" w:hint="default"/>
+        <w:sz w:val="20"/>
+      </w:rPr>
+    </w:lvl>
+    <w:lvl w:ilvl="6" w:tentative="1">
+      <w:start w:val="1"/>
+      <w:numFmt w:val="bullet"/>
+      <w:lvlText w:val=""/>
+      <w:lvlJc w:val="left"/>
+      <w:pPr>
+        <w:tabs>
+          <w:tab w:val="num" w:pos="5040"/>
+        </w:tabs>
+        <w:ind w:left="5040" w:hanging="360"/>
+      </w:pPr>
+      <w:rPr>
+        <w:rFonts w:ascii="Symbol" w:hAnsi="Symbol" w:hint="default"/>
+        <w:sz w:val="20"/>
+      </w:rPr>
+    </w:lvl>
+    <w:lvl w:ilvl="7" w:tentative="1">
+      <w:start w:val="1"/>
+      <w:numFmt w:val="bullet"/>
+      <w:lvlText w:val=""/>
+      <w:lvlJc w:val="left"/>
+      <w:pPr>
+        <w:tabs>
+          <w:tab w:val="num" w:pos="5760"/>
+        </w:tabs>
+        <w:ind w:left="5760" w:hanging="360"/>
+      </w:pPr>
+      <w:rPr>
+        <w:rFonts w:ascii="Symbol" w:hAnsi="Symbol" w:hint="default"/>
+        <w:sz w:val="20"/>
+      </w:rPr>
+    </w:lvl>
+    <w:lvl w:ilvl="8" w:tentative="1">
+      <w:start w:val="1"/>
+      <w:numFmt w:val="bullet"/>
+      <w:lvlText w:val=""/>
+      <w:lvlJc w:val="left"/>
+      <w:pPr>
+        <w:tabs>
+          <w:tab w:val="num" w:pos="6480"/>
+        </w:tabs>
+        <w:ind w:left="6480" w:hanging="360"/>
+      </w:pPr>
+      <w:rPr>
+        <w:rFonts w:ascii="Symbol" w:hAnsi="Symbol" w:hint="default"/>
+        <w:sz w:val="20"/>
+      </w:rPr>
+    </w:lvl>
+  </w:abstractNum>
+  <w:abstractNum w:abstractNumId="1" w15:restartNumberingAfterBreak="0">
+    <w:nsid w:val="750B7BF8"/>
+    <w:multiLevelType w:val="multilevel"/>
+    <w:tmpl w:val="615EAC3E"/>
+    <w:lvl w:ilvl="0">
+      <w:start w:val="1"/>
+      <w:numFmt w:val="bullet"/>
+      <w:lvlText w:val=""/>
+      <w:lvlJc w:val="left"/>
+      <w:pPr>
+        <w:tabs>
+          <w:tab w:val="num" w:pos="720"/>
+        </w:tabs>
+        <w:ind w:left="720" w:hanging="360"/>
+      </w:pPr>
+      <w:rPr>
+        <w:rFonts w:ascii="Symbol" w:hAnsi="Symbol" w:hint="default"/>
+        <w:sz w:val="20"/>
+      </w:rPr>
+    </w:lvl>
+    <w:lvl w:ilvl="1" w:tentative="1">
+      <w:start w:val="1"/>
+      <w:numFmt w:val="bullet"/>
+      <w:lvlText w:val=""/>
+      <w:lvlJc w:val="left"/>
+      <w:pPr>
+        <w:tabs>
+          <w:tab w:val="num" w:pos="1440"/>
+        </w:tabs>
+        <w:ind w:left="1440" w:hanging="360"/>
+      </w:pPr>
+      <w:rPr>
+        <w:rFonts w:ascii="Symbol" w:hAnsi="Symbol" w:hint="default"/>
+        <w:sz w:val="20"/>
+      </w:rPr>
+    </w:lvl>
+    <w:lvl w:ilvl="2" w:tentative="1">
+      <w:start w:val="1"/>
+      <w:numFmt w:val="bullet"/>
+      <w:lvlText w:val=""/>
+      <w:lvlJc w:val="left"/>
+      <w:pPr>
+        <w:tabs>
+          <w:tab w:val="num" w:pos="2160"/>
+        </w:tabs>
+        <w:ind w:left="2160" w:hanging="360"/>
+      </w:pPr>
+      <w:rPr>
+        <w:rFonts w:ascii="Symbol" w:hAnsi="Symbol" w:hint="default"/>
+        <w:sz w:val="20"/>
+      </w:rPr>
+    </w:lvl>
+    <w:lvl w:ilvl="3" w:tentative="1">
+      <w:start w:val="1"/>
+      <w:numFmt w:val="bullet"/>
+      <w:lvlText w:val=""/>
+      <w:lvlJc w:val="left"/>
+      <w:pPr>
+        <w:tabs>
+          <w:tab w:val="num" w:pos="2880"/>
+        </w:tabs>
+        <w:ind w:left="2880" w:hanging="360"/>
+      </w:pPr>
+      <w:rPr>
+        <w:rFonts w:ascii="Symbol" w:hAnsi="Symbol" w:hint="default"/>
+        <w:sz w:val="20"/>
+      </w:rPr>
+    </w:lvl>
+    <w:lvl w:ilvl="4" w:tentative="1">
+      <w:start w:val="1"/>
+      <w:numFmt w:val="bullet"/>
+      <w:lvlText w:val=""/>
+      <w:lvlJc w:val="left"/>
+      <w:pPr>
+        <w:tabs>
+          <w:tab w:val="num" w:pos="3600"/>
+        </w:tabs>
+        <w:ind w:left="3600" w:hanging="360"/>
+      </w:pPr>
+      <w:rPr>
+        <w:rFonts w:ascii="Symbol" w:hAnsi="Symbol" w:hint="default"/>
+        <w:sz w:val="20"/>
+      </w:rPr>
+    </w:lvl>
+    <w:lvl w:ilvl="5" w:tentative="1">
+      <w:start w:val="1"/>
+      <w:numFmt w:val="bullet"/>
+      <w:lvlText w:val=""/>
+      <w:lvlJc w:val="left"/>
+      <w:pPr>
+        <w:tabs>
+          <w:tab w:val="num" w:pos="4320"/>
+        </w:tabs>
+        <w:ind w:left="4320" w:hanging="360"/>
+      </w:pPr>
+      <w:rPr>
+        <w:rFonts w:ascii="Symbol" w:hAnsi="Symbol" w:hint="default"/>
+        <w:sz w:val="20"/>
+      </w:rPr>
+    </w:lvl>
+    <w:lvl w:ilvl="6" w:tentative="1">
+      <w:start w:val="1"/>
+      <w:numFmt w:val="bullet"/>
+      <w:lvlText w:val=""/>
+      <w:lvlJc w:val="left"/>
+      <w:pPr>
+        <w:tabs>
+          <w:tab w:val="num" w:pos="5040"/>
+        </w:tabs>
+        <w:ind w:left="5040" w:hanging="360"/>
+      </w:pPr>
+      <w:rPr>
+        <w:rFonts w:ascii="Symbol" w:hAnsi="Symbol" w:hint="default"/>
+        <w:sz w:val="20"/>
+      </w:rPr>
+    </w:lvl>
+    <w:lvl w:ilvl="7" w:tentative="1">
+      <w:start w:val="1"/>
+      <w:numFmt w:val="bullet"/>
+      <w:lvlText w:val=""/>
+      <w:lvlJc w:val="left"/>
+      <w:pPr>
+        <w:tabs>
+          <w:tab w:val="num" w:pos="5760"/>
+        </w:tabs>
+        <w:ind w:left="5760" w:hanging="360"/>
+      </w:pPr>
+      <w:rPr>
+        <w:rFonts w:ascii="Symbol" w:hAnsi="Symbol" w:hint="default"/>
+        <w:sz w:val="20"/>
+      </w:rPr>
+    </w:lvl>
+    <w:lvl w:ilvl="8" w:tentative="1">
+      <w:start w:val="1"/>
+      <w:numFmt w:val="bullet"/>
+      <w:lvlText w:val=""/>
+      <w:lvlJc w:val="left"/>
+      <w:pPr>
+        <w:tabs>
+          <w:tab w:val="num" w:pos="6480"/>
+        </w:tabs>
+        <w:ind w:left="6480" w:hanging="360"/>
+      </w:pPr>
+      <w:rPr>
+        <w:rFonts w:ascii="Symbol" w:hAnsi="Symbol" w:hint="default"/>
+        <w:sz w:val="20"/>
+      </w:rPr>
+    </w:lvl>
+  </w:abstractNum>
+  <w:num w:numId="1" w16cid:durableId="1859733732">
+    <w:abstractNumId w:val="0"/>
+  </w:num>
+  <w:num w:numId="2" w16cid:durableId="519047178">
+    <w:abstractNumId w:val="1"/>
+  </w:num>
+</w:numbering>
 </file>
 
 <file path=word/styles.xml><?xml version="1.0" encoding="utf-8"?>
@@ -3092,7 +3647,6 @@
   <w:style w:type="character" w:default="1" w:styleId="DefaultParagraphFont">
     <w:name w:val="Default Paragraph Font"/>
     <w:uiPriority w:val="1"/>
-    <w:semiHidden/>
     <w:unhideWhenUsed/>
   </w:style>
   <w:style w:type="table" w:default="1" w:styleId="TableNormal">

</xml_diff>